<commit_message>
<add>: added day report
</commit_message>
<xml_diff>
--- a/Docs/Дневник практики (Мигур).docx
+++ b/Docs/Дневник практики (Мигур).docx
@@ -1,6 +1,6 @@
 
 <file path=word/document.xml><?xml version="1.0" encoding="utf-8"?>
-<w:document xmlns:wpc="http://schemas.microsoft.com/office/word/2010/wordprocessingCanvas" xmlns:cx="http://schemas.microsoft.com/office/drawing/2014/chartex" xmlns:cx1="http://schemas.microsoft.com/office/drawing/2015/9/8/chartex" xmlns:cx2="http://schemas.microsoft.com/office/drawing/2015/10/21/chartex" xmlns:cx3="http://schemas.microsoft.com/office/drawing/2016/5/9/chartex" xmlns:cx4="http://schemas.microsoft.com/office/drawing/2016/5/10/chartex" xmlns:cx5="http://schemas.microsoft.com/office/drawing/2016/5/11/chartex" xmlns:cx6="http://schemas.microsoft.com/office/drawing/2016/5/12/chartex" xmlns:cx7="http://schemas.microsoft.com/office/drawing/2016/5/13/chartex" xmlns:cx8="http://schemas.microsoft.com/office/drawing/2016/5/14/chartex" xmlns:mc="http://schemas.openxmlformats.org/markup-compatibility/2006" xmlns:aink="http://schemas.microsoft.com/office/drawing/2016/ink" xmlns:am3d="http://schemas.microsoft.com/office/drawing/2017/model3d" xmlns:o="urn:schemas-microsoft-com:office:office" xmlns:r="http://schemas.openxmlformats.org/officeDocument/2006/relationships" xmlns:m="http://schemas.openxmlformats.org/officeDocument/2006/math" xmlns:v="urn:schemas-microsoft-com:vml" xmlns:wp14="http://schemas.microsoft.com/office/word/2010/wordprocessingDrawing" xmlns:wp="http://schemas.openxmlformats.org/drawingml/2006/wordprocessingDrawing" xmlns:w10="urn:schemas-microsoft-com:office:word" xmlns:w="http://schemas.openxmlformats.org/wordprocessingml/2006/main" xmlns:w14="http://schemas.microsoft.com/office/word/2010/wordml" xmlns:w15="http://schemas.microsoft.com/office/word/2012/wordml" xmlns:w16cex="http://schemas.microsoft.com/office/word/2018/wordml/cex" xmlns:w16cid="http://schemas.microsoft.com/office/word/2016/wordml/cid" xmlns:w16="http://schemas.microsoft.com/office/word/2018/wordml" xmlns:w16sdtdh="http://schemas.microsoft.com/office/word/2020/wordml/sdtdatahash" xmlns:w16se="http://schemas.microsoft.com/office/word/2015/wordml/symex" xmlns:wpg="http://schemas.microsoft.com/office/word/2010/wordprocessingGroup" xmlns:wpi="http://schemas.microsoft.com/office/word/2010/wordprocessingInk" xmlns:wne="http://schemas.microsoft.com/office/word/2006/wordml" xmlns:wps="http://schemas.microsoft.com/office/word/2010/wordprocessingShape" mc:Ignorable="w14 w15 w16se w16cid w16 w16cex w16sdtdh wp14">
+<w:document xmlns:wpc="http://schemas.microsoft.com/office/word/2010/wordprocessingCanvas" xmlns:cx="http://schemas.microsoft.com/office/drawing/2014/chartex" xmlns:cx1="http://schemas.microsoft.com/office/drawing/2015/9/8/chartex" xmlns:cx2="http://schemas.microsoft.com/office/drawing/2015/10/21/chartex" xmlns:cx3="http://schemas.microsoft.com/office/drawing/2016/5/9/chartex" xmlns:cx4="http://schemas.microsoft.com/office/drawing/2016/5/10/chartex" xmlns:cx5="http://schemas.microsoft.com/office/drawing/2016/5/11/chartex" xmlns:cx6="http://schemas.microsoft.com/office/drawing/2016/5/12/chartex" xmlns:cx7="http://schemas.microsoft.com/office/drawing/2016/5/13/chartex" xmlns:cx8="http://schemas.microsoft.com/office/drawing/2016/5/14/chartex" xmlns:mc="http://schemas.openxmlformats.org/markup-compatibility/2006" xmlns:aink="http://schemas.microsoft.com/office/drawing/2016/ink" xmlns:am3d="http://schemas.microsoft.com/office/drawing/2017/model3d" xmlns:o="urn:schemas-microsoft-com:office:office" xmlns:oel="http://schemas.microsoft.com/office/2019/extlst" xmlns:r="http://schemas.openxmlformats.org/officeDocument/2006/relationships" xmlns:m="http://schemas.openxmlformats.org/officeDocument/2006/math" xmlns:v="urn:schemas-microsoft-com:vml" xmlns:wp14="http://schemas.microsoft.com/office/word/2010/wordprocessingDrawing" xmlns:wp="http://schemas.openxmlformats.org/drawingml/2006/wordprocessingDrawing" xmlns:w10="urn:schemas-microsoft-com:office:word" xmlns:w="http://schemas.openxmlformats.org/wordprocessingml/2006/main" xmlns:w14="http://schemas.microsoft.com/office/word/2010/wordml" xmlns:w15="http://schemas.microsoft.com/office/word/2012/wordml" xmlns:w16cex="http://schemas.microsoft.com/office/word/2018/wordml/cex" xmlns:w16cid="http://schemas.microsoft.com/office/word/2016/wordml/cid" xmlns:w16="http://schemas.microsoft.com/office/word/2018/wordml" xmlns:w16sdtdh="http://schemas.microsoft.com/office/word/2020/wordml/sdtdatahash" xmlns:w16se="http://schemas.microsoft.com/office/word/2015/wordml/symex" xmlns:wpg="http://schemas.microsoft.com/office/word/2010/wordprocessingGroup" xmlns:wpi="http://schemas.microsoft.com/office/word/2010/wordprocessingInk" xmlns:wne="http://schemas.microsoft.com/office/word/2006/wordml" xmlns:wps="http://schemas.microsoft.com/office/word/2010/wordprocessingShape" mc:Ignorable="w14 w15 w16se w16cid w16 w16cex w16sdtdh wp14">
   <w:body>
     <w:p>
       <w:pPr>
@@ -142,7 +142,7 @@
     </w:p>
     <w:tbl>
       <w:tblPr>
-        <w:tblStyle w:val="a3"/>
+        <w:tblStyle w:val="TableGrid"/>
         <w:tblW w:w="10197" w:type="dxa"/>
         <w:tblLook w:val="04A0" w:firstRow="1" w:lastRow="0" w:firstColumn="1" w:lastColumn="0" w:noHBand="0" w:noVBand="1"/>
       </w:tblPr>
@@ -417,7 +417,14 @@
             <w:tcW w:w="7333" w:type="dxa"/>
             <w:vAlign w:val="center"/>
           </w:tcPr>
-          <w:p/>
+          <w:p>
+            <w:pPr>
+              <w:jc w:val="center"/>
+            </w:pPr>
+            <w:r>
+              <w:t>Создание отчета по результатам работы.</w:t>
+            </w:r>
+          </w:p>
         </w:tc>
         <w:tc>
           <w:tcPr>
@@ -447,7 +454,14 @@
             <w:tcW w:w="7333" w:type="dxa"/>
             <w:vAlign w:val="center"/>
           </w:tcPr>
-          <w:p/>
+          <w:p>
+            <w:pPr>
+              <w:jc w:val="center"/>
+            </w:pPr>
+            <w:r>
+              <w:t>Презентация проекта</w:t>
+            </w:r>
+          </w:p>
         </w:tc>
         <w:tc>
           <w:tcPr>
@@ -864,18 +878,18 @@
     <w:lsdException w:name="Unresolved Mention" w:semiHidden="1" w:unhideWhenUsed="1"/>
     <w:lsdException w:name="Smart Link" w:semiHidden="1" w:unhideWhenUsed="1"/>
   </w:latentStyles>
-  <w:style w:type="paragraph" w:default="1" w:styleId="a">
+  <w:style w:type="paragraph" w:default="1" w:styleId="Normal">
     <w:name w:val="Normal"/>
     <w:qFormat/>
     <w:rsid w:val="00827906"/>
   </w:style>
-  <w:style w:type="character" w:default="1" w:styleId="a0">
+  <w:style w:type="character" w:default="1" w:styleId="DefaultParagraphFont">
     <w:name w:val="Default Paragraph Font"/>
     <w:uiPriority w:val="1"/>
     <w:semiHidden/>
     <w:unhideWhenUsed/>
   </w:style>
-  <w:style w:type="table" w:default="1" w:styleId="a1">
+  <w:style w:type="table" w:default="1" w:styleId="TableNormal">
     <w:name w:val="Normal Table"/>
     <w:uiPriority w:val="99"/>
     <w:semiHidden/>
@@ -890,15 +904,15 @@
       </w:tblCellMar>
     </w:tblPr>
   </w:style>
-  <w:style w:type="numbering" w:default="1" w:styleId="a2">
+  <w:style w:type="numbering" w:default="1" w:styleId="NoList">
     <w:name w:val="No List"/>
     <w:uiPriority w:val="99"/>
     <w:semiHidden/>
     <w:unhideWhenUsed/>
   </w:style>
-  <w:style w:type="table" w:styleId="a3">
+  <w:style w:type="table" w:styleId="TableGrid">
     <w:name w:val="Table Grid"/>
-    <w:basedOn w:val="a1"/>
+    <w:basedOn w:val="TableNormal"/>
     <w:uiPriority w:val="59"/>
     <w:rsid w:val="00716B65"/>
     <w:pPr>

</xml_diff>